<commit_message>
push de la matrice de correlation
</commit_message>
<xml_diff>
--- a/Accuracy score sheet.docx
+++ b/Accuracy score sheet.docx
@@ -64,321 +64,408 @@
         <w:rPr>
           <w:lang w:val="en-US"/>
         </w:rPr>
+        <w:t xml:space="preserve"> [[-0.15155443,  0.03289792, -0.14296978,  0.01073419, -0.02191593, -0.0019281,</w:t>
+      </w:r>
+    </w:p>
+    <w:p>
+      <w:pPr>
+        <w:rPr>
+          <w:lang w:val="en-US"/>
+        </w:rPr>
+      </w:pPr>
+      <w:r>
+        <w:rPr>
+          <w:lang w:val="en-US"/>
+        </w:rPr>
+        <w:t xml:space="preserve"> -0.14784011, -0.0409323</w:t>
+      </w:r>
+      <w:proofErr w:type="gramStart"/>
+      <w:r>
+        <w:rPr>
+          <w:lang w:val="en-US"/>
+        </w:rPr>
+        <w:t>,  -</w:t>
+      </w:r>
+      <w:proofErr w:type="gramEnd"/>
+      <w:r>
+        <w:rPr>
+          <w:lang w:val="en-US"/>
+        </w:rPr>
+        <w:t>0.00325512,  0.02059717, -0.11453522,  0.06808275,</w:t>
+      </w:r>
+    </w:p>
+    <w:p>
+      <w:pPr>
+        <w:rPr>
+          <w:lang w:val="en-US"/>
+        </w:rPr>
+      </w:pPr>
+      <w:r>
+        <w:rPr>
+          <w:lang w:val="en-US"/>
+        </w:rPr>
+        <w:t xml:space="preserve"> -0.03777734, -0.</w:t>
+      </w:r>
+      <w:proofErr w:type="gramStart"/>
+      <w:r>
+        <w:rPr>
+          <w:lang w:val="en-US"/>
+        </w:rPr>
+        <w:t>09488475,  0.01733188</w:t>
+      </w:r>
+      <w:proofErr w:type="gramEnd"/>
+      <w:r>
+        <w:rPr>
+          <w:lang w:val="en-US"/>
+        </w:rPr>
+        <w:t>,  0.05791952], [-0.15155443,  0.03289792, -0.14296978,  0.01073419, -0.02191593, -0.0019281,</w:t>
+      </w:r>
+    </w:p>
+    <w:p>
+      <w:pPr>
+        <w:rPr>
+          <w:lang w:val="en-US"/>
+        </w:rPr>
+      </w:pPr>
+      <w:r>
+        <w:rPr>
+          <w:lang w:val="en-US"/>
+        </w:rPr>
+        <w:t xml:space="preserve"> -0.14784011, -0.0409323</w:t>
+      </w:r>
+      <w:proofErr w:type="gramStart"/>
+      <w:r>
+        <w:rPr>
+          <w:lang w:val="en-US"/>
+        </w:rPr>
+        <w:t>,  -</w:t>
+      </w:r>
+      <w:proofErr w:type="gramEnd"/>
+      <w:r>
+        <w:rPr>
+          <w:lang w:val="en-US"/>
+        </w:rPr>
+        <w:t>0.00325512,  0.02059717, -0.11453522,  0.06808275,</w:t>
+      </w:r>
+    </w:p>
+    <w:p>
+      <w:pPr>
+        <w:rPr>
+          <w:lang w:val="en-US"/>
+        </w:rPr>
+      </w:pPr>
+      <w:r>
+        <w:rPr>
+          <w:lang w:val="en-US"/>
+        </w:rPr>
+        <w:t xml:space="preserve"> -0.03777734, -0.</w:t>
+      </w:r>
+      <w:proofErr w:type="gramStart"/>
+      <w:r>
+        <w:rPr>
+          <w:lang w:val="en-US"/>
+        </w:rPr>
+        <w:t>09488475,  0.01733188</w:t>
+      </w:r>
+      <w:proofErr w:type="gramEnd"/>
+      <w:r>
+        <w:rPr>
+          <w:lang w:val="en-US"/>
+        </w:rPr>
+        <w:t>,  0.05791952]]</w:t>
+      </w:r>
+    </w:p>
+    <w:p>
+      <w:pPr>
+        <w:rPr>
+          <w:lang w:val="en-US"/>
+        </w:rPr>
+      </w:pPr>
+    </w:p>
+    <w:p>
+      <w:pPr>
+        <w:rPr>
+          <w:lang w:val="en-US"/>
+        </w:rPr>
+      </w:pPr>
+    </w:p>
+    <w:p>
+      <w:pPr>
+        <w:rPr>
+          <w:lang w:val="en-US"/>
+        </w:rPr>
+      </w:pPr>
+      <w:r>
+        <w:rPr>
+          <w:lang w:val="en-US"/>
+        </w:rPr>
+        <w:t>Weights du QCNN </w:t>
+      </w:r>
+      <w:r>
+        <w:rPr>
+          <w:lang w:val="en-US"/>
+        </w:rPr>
+        <w:t>(</w:t>
+      </w:r>
+      <w:proofErr w:type="spellStart"/>
+      <w:r>
+        <w:rPr>
+          <w:lang w:val="en-US"/>
+        </w:rPr>
+        <w:t>Dry_Bean_Dataset</w:t>
+      </w:r>
+      <w:proofErr w:type="spellEnd"/>
+      <w:r>
+        <w:rPr>
+          <w:lang w:val="en-US"/>
+        </w:rPr>
+        <w:t xml:space="preserve">: </w:t>
+      </w:r>
+    </w:p>
+    <w:p>
+      <w:pPr>
+        <w:rPr>
+          <w:lang w:val="en-US"/>
+        </w:rPr>
+      </w:pPr>
+      <w:r>
+        <w:rPr>
+          <w:lang w:val="en-US"/>
+        </w:rPr>
+        <w:t>[0.15155443</w:t>
+      </w:r>
+      <w:proofErr w:type="gramStart"/>
+      <w:r>
+        <w:rPr>
+          <w:lang w:val="en-US"/>
+        </w:rPr>
+        <w:t>,  0.03289792</w:t>
+      </w:r>
+      <w:proofErr w:type="gramEnd"/>
+      <w:r>
+        <w:rPr>
+          <w:lang w:val="en-US"/>
+        </w:rPr>
+        <w:t>, -0.14296978,  0.01073419, -0.02191593, -0.0019281,</w:t>
+      </w:r>
+    </w:p>
+    <w:p>
+      <w:pPr>
+        <w:rPr>
+          <w:lang w:val="en-US"/>
+        </w:rPr>
+      </w:pPr>
+      <w:r>
+        <w:rPr>
+          <w:lang w:val="en-US"/>
+        </w:rPr>
+        <w:t xml:space="preserve"> -0.14784011, -0.0409323</w:t>
+      </w:r>
+      <w:proofErr w:type="gramStart"/>
+      <w:r>
+        <w:rPr>
+          <w:lang w:val="en-US"/>
+        </w:rPr>
+        <w:t>,  -</w:t>
+      </w:r>
+      <w:proofErr w:type="gramEnd"/>
+      <w:r>
+        <w:rPr>
+          <w:lang w:val="en-US"/>
+        </w:rPr>
+        <w:t>0.00325512,  0.02059717, -0.11453522,  0.06808275,</w:t>
+      </w:r>
+    </w:p>
+    <w:p>
+      <w:pPr>
+        <w:rPr>
+          <w:lang w:val="en-US"/>
+        </w:rPr>
+      </w:pPr>
+      <w:r>
+        <w:rPr>
+          <w:lang w:val="en-US"/>
+        </w:rPr>
+        <w:t xml:space="preserve"> -0.03777734, -0.</w:t>
+      </w:r>
+      <w:proofErr w:type="gramStart"/>
+      <w:r>
+        <w:rPr>
+          <w:lang w:val="en-US"/>
+        </w:rPr>
+        <w:t>09488475,  0.01733188</w:t>
+      </w:r>
+      <w:proofErr w:type="gramEnd"/>
+      <w:r>
+        <w:rPr>
+          <w:lang w:val="en-US"/>
+        </w:rPr>
+        <w:t>,  0.05791952]</w:t>
+      </w:r>
+    </w:p>
+    <w:p>
+      <w:pPr>
+        <w:rPr>
+          <w:lang w:val="en-US"/>
+        </w:rPr>
+      </w:pPr>
+    </w:p>
+    <w:p>
+      <w:pPr>
+        <w:rPr>
+          <w:lang w:val="en-US"/>
+        </w:rPr>
+      </w:pPr>
+      <w:r>
+        <w:rPr>
+          <w:lang w:val="en-US"/>
+        </w:rPr>
+        <w:t xml:space="preserve">Weights du QCNN (HTRU_2): </w:t>
+      </w:r>
+    </w:p>
+    <w:p>
+      <w:r>
+        <w:t>[-0.</w:t>
+      </w:r>
+      <w:proofErr w:type="gramStart"/>
+      <w:r>
+        <w:t>15155443,  0.03289792</w:t>
+      </w:r>
+      <w:proofErr w:type="gramEnd"/>
+      <w:r>
+        <w:t>, -0.14296978,  0.01073419, -0.02191593, -0.0019281,</w:t>
+      </w:r>
+    </w:p>
+    <w:p>
+      <w:r>
+        <w:t xml:space="preserve"> -0.14784011, -0.0409323]</w:t>
+      </w:r>
+    </w:p>
+    <w:p>
+      <w:pPr>
+        <w:rPr>
+          <w:lang w:val="en-US"/>
+        </w:rPr>
+      </w:pPr>
+    </w:p>
+    <w:p>
+      <w:pPr>
+        <w:shd w:val="clear" w:color="auto" w:fill="292D3E"/>
+        <w:spacing w:line="270" w:lineRule="atLeast"/>
+        <w:rPr>
+          <w:rFonts w:asciiTheme="minorHAnsi" w:hAnsiTheme="minorHAnsi" w:cstheme="minorHAnsi"/>
+          <w:color w:val="FFFFFF" w:themeColor="background1"/>
+          <w:sz w:val="18"/>
+          <w:szCs w:val="18"/>
+        </w:rPr>
+      </w:pPr>
+      <w:r>
+        <w:rPr>
+          <w:rFonts w:asciiTheme="minorHAnsi" w:hAnsiTheme="minorHAnsi" w:cstheme="minorHAnsi"/>
+          <w:color w:val="FFFFFF" w:themeColor="background1"/>
+          <w:lang w:val="en-US"/>
+        </w:rPr>
+        <w:t>Weights du VQC (HTRU_2):</w:t>
+      </w:r>
+      <w:r>
+        <w:rPr>
+          <w:rFonts w:asciiTheme="minorHAnsi" w:hAnsiTheme="minorHAnsi" w:cstheme="minorHAnsi"/>
+          <w:color w:val="FFFFFF" w:themeColor="background1"/>
+          <w:lang w:val="en-US"/>
+        </w:rPr>
         <w:t xml:space="preserve"> </w:t>
       </w:r>
       <w:r>
         <w:rPr>
-          <w:lang w:val="en-US"/>
-        </w:rPr>
-        <w:t>[[-0.15155443,  0.03289792, -0.14296978,  0.01073419, -0.02191593, -0.0019281,</w:t>
-      </w:r>
-    </w:p>
-    <w:p>
-      <w:pPr>
-        <w:rPr>
-          <w:lang w:val="en-US"/>
-        </w:rPr>
-      </w:pPr>
-      <w:r>
-        <w:rPr>
-          <w:lang w:val="en-US"/>
-        </w:rPr>
-        <w:t xml:space="preserve"> -0.14784011, -0.0409323</w:t>
+          <w:rFonts w:asciiTheme="minorHAnsi" w:hAnsiTheme="minorHAnsi" w:cstheme="minorHAnsi"/>
+          <w:color w:val="FFFFFF" w:themeColor="background1"/>
+          <w:sz w:val="18"/>
+          <w:szCs w:val="18"/>
+        </w:rPr>
+        <w:t>[[-0.</w:t>
       </w:r>
       <w:proofErr w:type="gramStart"/>
       <w:r>
         <w:rPr>
-          <w:lang w:val="en-US"/>
-        </w:rPr>
-        <w:t>,  -</w:t>
+          <w:rFonts w:asciiTheme="minorHAnsi" w:hAnsiTheme="minorHAnsi" w:cstheme="minorHAnsi"/>
+          <w:color w:val="FFFFFF" w:themeColor="background1"/>
+          <w:sz w:val="18"/>
+          <w:szCs w:val="18"/>
+        </w:rPr>
+        <w:t>15155443,  0.03289792</w:t>
       </w:r>
       <w:proofErr w:type="gramEnd"/>
       <w:r>
         <w:rPr>
-          <w:lang w:val="en-US"/>
-        </w:rPr>
-        <w:t>0.00325512,  0.02059717, -0.11453522,  0.06808275,</w:t>
-      </w:r>
-    </w:p>
-    <w:p>
-      <w:pPr>
-        <w:rPr>
-          <w:lang w:val="en-US"/>
-        </w:rPr>
-      </w:pPr>
-      <w:r>
-        <w:rPr>
-          <w:lang w:val="en-US"/>
-        </w:rPr>
-        <w:t xml:space="preserve"> -0.03777734, -0.</w:t>
+          <w:rFonts w:asciiTheme="minorHAnsi" w:hAnsiTheme="minorHAnsi" w:cstheme="minorHAnsi"/>
+          <w:color w:val="FFFFFF" w:themeColor="background1"/>
+          <w:sz w:val="18"/>
+          <w:szCs w:val="18"/>
+        </w:rPr>
+        <w:t>, -0.14296978,  0.01073419, -0.02191593, -0.0019281,</w:t>
+      </w:r>
+    </w:p>
+    <w:p>
+      <w:pPr>
+        <w:shd w:val="clear" w:color="auto" w:fill="292D3E"/>
+        <w:spacing w:line="270" w:lineRule="atLeast"/>
+        <w:rPr>
+          <w:rFonts w:asciiTheme="minorHAnsi" w:hAnsiTheme="minorHAnsi" w:cstheme="minorHAnsi"/>
+          <w:color w:val="FFFFFF" w:themeColor="background1"/>
+          <w:sz w:val="18"/>
+          <w:szCs w:val="18"/>
+        </w:rPr>
+      </w:pPr>
+      <w:r>
+        <w:rPr>
+          <w:rFonts w:asciiTheme="minorHAnsi" w:hAnsiTheme="minorHAnsi" w:cstheme="minorHAnsi"/>
+          <w:color w:val="FFFFFF" w:themeColor="background1"/>
+          <w:sz w:val="18"/>
+          <w:szCs w:val="18"/>
+        </w:rPr>
+        <w:t xml:space="preserve"> -0.14784011, -0.0409323], [-0.</w:t>
       </w:r>
       <w:proofErr w:type="gramStart"/>
       <w:r>
         <w:rPr>
-          <w:lang w:val="en-US"/>
-        </w:rPr>
-        <w:t>09488475,  0.01733188</w:t>
+          <w:rFonts w:asciiTheme="minorHAnsi" w:hAnsiTheme="minorHAnsi" w:cstheme="minorHAnsi"/>
+          <w:color w:val="FFFFFF" w:themeColor="background1"/>
+          <w:sz w:val="18"/>
+          <w:szCs w:val="18"/>
+        </w:rPr>
+        <w:t>15155443,  0.03289792</w:t>
       </w:r>
       <w:proofErr w:type="gramEnd"/>
       <w:r>
         <w:rPr>
-          <w:lang w:val="en-US"/>
-        </w:rPr>
-        <w:t>,  0.05791952], [-0.15155443,  0.03289792, -0.14296978,  0.01073419, -0.02191593, -0.0019281,</w:t>
-      </w:r>
-    </w:p>
-    <w:p>
-      <w:pPr>
-        <w:rPr>
-          <w:lang w:val="en-US"/>
-        </w:rPr>
-      </w:pPr>
-      <w:r>
-        <w:rPr>
-          <w:lang w:val="en-US"/>
-        </w:rPr>
-        <w:t xml:space="preserve"> -0.14784011, -0.0409323</w:t>
-      </w:r>
-      <w:proofErr w:type="gramStart"/>
-      <w:r>
-        <w:rPr>
-          <w:lang w:val="en-US"/>
-        </w:rPr>
-        <w:t>,  -</w:t>
-      </w:r>
-      <w:proofErr w:type="gramEnd"/>
-      <w:r>
-        <w:rPr>
-          <w:lang w:val="en-US"/>
-        </w:rPr>
-        <w:t>0.00325512,  0.02059717, -0.11453522,  0.06808275,</w:t>
-      </w:r>
-    </w:p>
-    <w:p>
-      <w:pPr>
-        <w:rPr>
-          <w:lang w:val="en-US"/>
-        </w:rPr>
-      </w:pPr>
-      <w:r>
-        <w:rPr>
-          <w:lang w:val="en-US"/>
-        </w:rPr>
-        <w:t xml:space="preserve"> -0.03777734, -0.</w:t>
-      </w:r>
-      <w:proofErr w:type="gramStart"/>
-      <w:r>
-        <w:rPr>
-          <w:lang w:val="en-US"/>
-        </w:rPr>
-        <w:t>09488475,  0.01733188</w:t>
-      </w:r>
-      <w:proofErr w:type="gramEnd"/>
-      <w:r>
-        <w:rPr>
-          <w:lang w:val="en-US"/>
-        </w:rPr>
-        <w:t>,  0.05791952]]</w:t>
-      </w:r>
-    </w:p>
-    <w:p>
-      <w:pPr>
-        <w:rPr>
-          <w:lang w:val="en-US"/>
-        </w:rPr>
-      </w:pPr>
-    </w:p>
-    <w:p>
-      <w:pPr>
-        <w:rPr>
-          <w:lang w:val="en-US"/>
-        </w:rPr>
-      </w:pPr>
-    </w:p>
-    <w:p>
-      <w:pPr>
-        <w:rPr>
-          <w:lang w:val="en-US"/>
-        </w:rPr>
-      </w:pPr>
-      <w:r>
-        <w:rPr>
-          <w:lang w:val="en-US"/>
-        </w:rPr>
-        <w:t>Weights du QCNN </w:t>
-      </w:r>
-      <w:r>
-        <w:rPr>
-          <w:lang w:val="en-US"/>
-        </w:rPr>
-        <w:t>(</w:t>
-      </w:r>
-      <w:proofErr w:type="spellStart"/>
-      <w:r>
-        <w:rPr>
-          <w:lang w:val="en-US"/>
-        </w:rPr>
-        <w:t>Dry_Bean_Dataset</w:t>
-      </w:r>
-      <w:proofErr w:type="spellEnd"/>
-      <w:r>
-        <w:rPr>
-          <w:lang w:val="en-US"/>
-        </w:rPr>
-        <w:t xml:space="preserve">: </w:t>
-      </w:r>
-    </w:p>
-    <w:p>
-      <w:pPr>
-        <w:rPr>
-          <w:lang w:val="en-US"/>
-        </w:rPr>
-      </w:pPr>
-      <w:r>
-        <w:rPr>
-          <w:lang w:val="en-US"/>
-        </w:rPr>
-        <w:t>[</w:t>
-      </w:r>
-      <w:r>
-        <w:rPr>
-          <w:lang w:val="en-US"/>
-        </w:rPr>
-        <w:t>0.15155443</w:t>
-      </w:r>
-      <w:proofErr w:type="gramStart"/>
-      <w:r>
-        <w:rPr>
-          <w:lang w:val="en-US"/>
-        </w:rPr>
-        <w:t>,  0.03289792</w:t>
-      </w:r>
-      <w:proofErr w:type="gramEnd"/>
-      <w:r>
-        <w:rPr>
-          <w:lang w:val="en-US"/>
+          <w:rFonts w:asciiTheme="minorHAnsi" w:hAnsiTheme="minorHAnsi" w:cstheme="minorHAnsi"/>
+          <w:color w:val="FFFFFF" w:themeColor="background1"/>
+          <w:sz w:val="18"/>
+          <w:szCs w:val="18"/>
         </w:rPr>
         <w:t>, -0.14296978,  0.01073419, -0.02191593, -0.0019281,</w:t>
       </w:r>
     </w:p>
     <w:p>
       <w:pPr>
-        <w:rPr>
-          <w:lang w:val="en-US"/>
-        </w:rPr>
-      </w:pPr>
-      <w:r>
-        <w:rPr>
-          <w:lang w:val="en-US"/>
-        </w:rPr>
-        <w:t xml:space="preserve"> -0.14784011, -0.0409323</w:t>
-      </w:r>
-      <w:proofErr w:type="gramStart"/>
-      <w:r>
-        <w:rPr>
-          <w:lang w:val="en-US"/>
-        </w:rPr>
-        <w:t>,  -</w:t>
-      </w:r>
-      <w:proofErr w:type="gramEnd"/>
-      <w:r>
-        <w:rPr>
-          <w:lang w:val="en-US"/>
-        </w:rPr>
-        <w:t>0.00325512,  0.02059717, -0.11453522,  0.06808275,</w:t>
-      </w:r>
-    </w:p>
-    <w:p>
-      <w:pPr>
-        <w:rPr>
-          <w:lang w:val="en-US"/>
-        </w:rPr>
-      </w:pPr>
-      <w:r>
-        <w:rPr>
-          <w:lang w:val="en-US"/>
-        </w:rPr>
-        <w:t xml:space="preserve"> -0.03777734, -0.</w:t>
-      </w:r>
-      <w:proofErr w:type="gramStart"/>
-      <w:r>
-        <w:rPr>
-          <w:lang w:val="en-US"/>
-        </w:rPr>
-        <w:t>09488475,  0.01733188</w:t>
-      </w:r>
-      <w:proofErr w:type="gramEnd"/>
-      <w:r>
-        <w:rPr>
-          <w:lang w:val="en-US"/>
-        </w:rPr>
-        <w:t>,  0.05791952]</w:t>
-      </w:r>
-    </w:p>
-    <w:p>
-      <w:pPr>
-        <w:rPr>
-          <w:lang w:val="en-US"/>
-        </w:rPr>
-      </w:pPr>
-    </w:p>
-    <w:p>
-      <w:pPr>
-        <w:rPr>
-          <w:lang w:val="en-US"/>
-        </w:rPr>
-      </w:pPr>
-      <w:r>
-        <w:rPr>
-          <w:lang w:val="en-US"/>
-        </w:rPr>
-        <w:t xml:space="preserve">Weights du QCNN (HTRU_2): </w:t>
-      </w:r>
-    </w:p>
-    <w:p>
-      <w:r>
-        <w:t>[-0.</w:t>
-      </w:r>
-      <w:proofErr w:type="gramStart"/>
-      <w:r>
-        <w:t>15155443,  0.03289792</w:t>
-      </w:r>
-      <w:proofErr w:type="gramEnd"/>
-      <w:r>
-        <w:t>, -0.14296978,  0.01073419, -0.02191593, -0.0019281,</w:t>
-      </w:r>
-    </w:p>
-    <w:p>
-      <w:r>
-        <w:t xml:space="preserve"> -0.14784011, -0.0409323]</w:t>
-      </w:r>
-    </w:p>
-    <w:p>
-      <w:pPr>
-        <w:rPr>
-          <w:lang w:val="en-US"/>
-        </w:rPr>
-      </w:pPr>
-    </w:p>
-    <w:p>
-      <w:pPr>
-        <w:rPr>
-          <w:lang w:val="en-US"/>
-        </w:rPr>
-      </w:pPr>
-      <w:r>
-        <w:rPr>
-          <w:lang w:val="en-US"/>
-        </w:rPr>
-        <w:t>Weights du VQC (HTRU_2):</w:t>
-      </w:r>
-    </w:p>
-    <w:p>
-      <w:pPr>
-        <w:rPr>
-          <w:lang w:val="en-US"/>
-        </w:rPr>
-      </w:pPr>
+        <w:shd w:val="clear" w:color="auto" w:fill="292D3E"/>
+        <w:spacing w:line="270" w:lineRule="atLeast"/>
+        <w:rPr>
+          <w:rFonts w:asciiTheme="minorHAnsi" w:hAnsiTheme="minorHAnsi" w:cstheme="minorHAnsi"/>
+          <w:color w:val="FFFFFF" w:themeColor="background1"/>
+          <w:sz w:val="18"/>
+          <w:szCs w:val="18"/>
+        </w:rPr>
+      </w:pPr>
+      <w:r>
+        <w:rPr>
+          <w:rFonts w:asciiTheme="minorHAnsi" w:hAnsiTheme="minorHAnsi" w:cstheme="minorHAnsi"/>
+          <w:color w:val="FFFFFF" w:themeColor="background1"/>
+          <w:sz w:val="18"/>
+          <w:szCs w:val="18"/>
+        </w:rPr>
+        <w:t xml:space="preserve"> -0.14784011, -0.0409323]]</w:t>
+      </w:r>
     </w:p>
     <w:p>
       <w:pPr>
@@ -476,13 +563,13 @@
         <w:tblLook w:val="04A0" w:firstRow="1" w:lastRow="0" w:firstColumn="1" w:lastColumn="0" w:noHBand="0" w:noVBand="1"/>
       </w:tblPr>
       <w:tblGrid>
-        <w:gridCol w:w="1279"/>
-        <w:gridCol w:w="1224"/>
-        <w:gridCol w:w="1231"/>
-        <w:gridCol w:w="1225"/>
-        <w:gridCol w:w="1224"/>
-        <w:gridCol w:w="1224"/>
-        <w:gridCol w:w="1223"/>
+        <w:gridCol w:w="1551"/>
+        <w:gridCol w:w="1172"/>
+        <w:gridCol w:w="1210"/>
+        <w:gridCol w:w="1174"/>
+        <w:gridCol w:w="1182"/>
+        <w:gridCol w:w="1174"/>
+        <w:gridCol w:w="1167"/>
       </w:tblGrid>
       <w:tr>
         <w:tc>
@@ -602,19 +689,30 @@
           <w:tcPr>
             <w:tcW w:w="1233" w:type="dxa"/>
           </w:tcPr>
+          <w:p>
+            <w:r>
+              <w:t>0.94</w:t>
+            </w:r>
+          </w:p>
+        </w:tc>
+        <w:tc>
+          <w:tcPr>
+            <w:tcW w:w="1233" w:type="dxa"/>
+          </w:tcPr>
           <w:p/>
         </w:tc>
         <w:tc>
           <w:tcPr>
             <w:tcW w:w="1233" w:type="dxa"/>
           </w:tcPr>
-          <w:p/>
-        </w:tc>
-        <w:tc>
-          <w:tcPr>
-            <w:tcW w:w="1233" w:type="dxa"/>
-          </w:tcPr>
-          <w:p/>
+          <w:p>
+            <w:r>
+              <w:t>0.</w:t>
+            </w:r>
+            <w:r>
+              <w:t>90</w:t>
+            </w:r>
+          </w:p>
         </w:tc>
         <w:tc>
           <w:tcPr>
@@ -678,19 +776,27 @@
           <w:tcPr>
             <w:tcW w:w="1233" w:type="dxa"/>
           </w:tcPr>
+          <w:p>
+            <w:r>
+              <w:t>0.70</w:t>
+            </w:r>
+          </w:p>
+        </w:tc>
+        <w:tc>
+          <w:tcPr>
+            <w:tcW w:w="1233" w:type="dxa"/>
+          </w:tcPr>
           <w:p/>
         </w:tc>
         <w:tc>
           <w:tcPr>
             <w:tcW w:w="1233" w:type="dxa"/>
           </w:tcPr>
-          <w:p/>
-        </w:tc>
-        <w:tc>
-          <w:tcPr>
-            <w:tcW w:w="1233" w:type="dxa"/>
-          </w:tcPr>
-          <w:p/>
+          <w:p>
+            <w:r>
+              <w:t>0.88</w:t>
+            </w:r>
+          </w:p>
         </w:tc>
         <w:tc>
           <w:tcPr>
@@ -748,19 +854,30 @@
           <w:tcPr>
             <w:tcW w:w="1233" w:type="dxa"/>
           </w:tcPr>
+          <w:p>
+            <w:r>
+              <w:t>0.50</w:t>
+            </w:r>
+          </w:p>
+        </w:tc>
+        <w:tc>
+          <w:tcPr>
+            <w:tcW w:w="1233" w:type="dxa"/>
+          </w:tcPr>
           <w:p/>
         </w:tc>
         <w:tc>
           <w:tcPr>
             <w:tcW w:w="1233" w:type="dxa"/>
           </w:tcPr>
-          <w:p/>
-        </w:tc>
-        <w:tc>
-          <w:tcPr>
-            <w:tcW w:w="1233" w:type="dxa"/>
-          </w:tcPr>
-          <w:p/>
+          <w:p>
+            <w:r>
+              <w:t>0.5</w:t>
+            </w:r>
+            <w:r>
+              <w:t>0</w:t>
+            </w:r>
+          </w:p>
         </w:tc>
         <w:tc>
           <w:tcPr>
@@ -808,19 +925,33 @@
           <w:tcPr>
             <w:tcW w:w="1233" w:type="dxa"/>
           </w:tcPr>
+          <w:p>
+            <w:r>
+              <w:t>0.</w:t>
+            </w:r>
+            <w:r>
+              <w:t>40</w:t>
+            </w:r>
+          </w:p>
+        </w:tc>
+        <w:tc>
+          <w:tcPr>
+            <w:tcW w:w="1233" w:type="dxa"/>
+          </w:tcPr>
           <w:p/>
         </w:tc>
         <w:tc>
           <w:tcPr>
             <w:tcW w:w="1233" w:type="dxa"/>
           </w:tcPr>
-          <w:p/>
-        </w:tc>
-        <w:tc>
-          <w:tcPr>
-            <w:tcW w:w="1233" w:type="dxa"/>
-          </w:tcPr>
-          <w:p/>
+          <w:p>
+            <w:r>
+              <w:t>0.9</w:t>
+            </w:r>
+            <w:r>
+              <w:t>0</w:t>
+            </w:r>
+          </w:p>
         </w:tc>
         <w:tc>
           <w:tcPr>
@@ -869,13 +1000,13 @@
         <w:tblLook w:val="04A0" w:firstRow="1" w:lastRow="0" w:firstColumn="1" w:lastColumn="0" w:noHBand="0" w:noVBand="1"/>
       </w:tblPr>
       <w:tblGrid>
-        <w:gridCol w:w="1279"/>
-        <w:gridCol w:w="1224"/>
-        <w:gridCol w:w="1231"/>
-        <w:gridCol w:w="1225"/>
-        <w:gridCol w:w="1224"/>
-        <w:gridCol w:w="1224"/>
-        <w:gridCol w:w="1223"/>
+        <w:gridCol w:w="1550"/>
+        <w:gridCol w:w="1171"/>
+        <w:gridCol w:w="1213"/>
+        <w:gridCol w:w="1174"/>
+        <w:gridCol w:w="1181"/>
+        <w:gridCol w:w="1174"/>
+        <w:gridCol w:w="1167"/>
       </w:tblGrid>
       <w:tr>
         <w:tc>
@@ -1225,6 +1356,9 @@
           <w:p>
             <w:r>
               <w:t>0.96</w:t>
+            </w:r>
+            <w:r>
+              <w:t>/0.52</w:t>
             </w:r>
           </w:p>
         </w:tc>
@@ -1675,6 +1809,11 @@
   <w:style w:type="paragraph" w:default="1" w:styleId="Normal">
     <w:name w:val="Normal"/>
     <w:qFormat/>
+    <w:rsid w:val="00DD6B3C"/>
+    <w:rPr>
+      <w:rFonts w:ascii="Times New Roman" w:eastAsia="Times New Roman" w:hAnsi="Times New Roman" w:cs="Times New Roman"/>
+      <w:lang w:eastAsia="fr-CA"/>
+    </w:rPr>
   </w:style>
   <w:style w:type="paragraph" w:styleId="Titre1">
     <w:name w:val="heading 1"/>
@@ -1695,6 +1834,7 @@
       <w:color w:val="2F5496" w:themeColor="accent1" w:themeShade="BF"/>
       <w:sz w:val="40"/>
       <w:szCs w:val="40"/>
+      <w:lang w:eastAsia="en-US"/>
     </w:rPr>
   </w:style>
   <w:style w:type="paragraph" w:styleId="Titre2">
@@ -1718,6 +1858,7 @@
       <w:color w:val="2F5496" w:themeColor="accent1" w:themeShade="BF"/>
       <w:sz w:val="32"/>
       <w:szCs w:val="32"/>
+      <w:lang w:eastAsia="en-US"/>
     </w:rPr>
   </w:style>
   <w:style w:type="paragraph" w:styleId="Titre3">
@@ -1737,10 +1878,11 @@
       <w:outlineLvl w:val="2"/>
     </w:pPr>
     <w:rPr>
-      <w:rFonts w:eastAsiaTheme="majorEastAsia" w:cstheme="majorBidi"/>
+      <w:rFonts w:asciiTheme="minorHAnsi" w:eastAsiaTheme="majorEastAsia" w:hAnsiTheme="minorHAnsi" w:cstheme="majorBidi"/>
       <w:color w:val="2F5496" w:themeColor="accent1" w:themeShade="BF"/>
       <w:sz w:val="28"/>
       <w:szCs w:val="28"/>
+      <w:lang w:eastAsia="en-US"/>
     </w:rPr>
   </w:style>
   <w:style w:type="paragraph" w:styleId="Titre4">
@@ -1760,10 +1902,11 @@
       <w:outlineLvl w:val="3"/>
     </w:pPr>
     <w:rPr>
-      <w:rFonts w:eastAsiaTheme="majorEastAsia" w:cstheme="majorBidi"/>
+      <w:rFonts w:asciiTheme="minorHAnsi" w:eastAsiaTheme="majorEastAsia" w:hAnsiTheme="minorHAnsi" w:cstheme="majorBidi"/>
       <w:i/>
       <w:iCs/>
       <w:color w:val="2F5496" w:themeColor="accent1" w:themeShade="BF"/>
+      <w:lang w:eastAsia="en-US"/>
     </w:rPr>
   </w:style>
   <w:style w:type="paragraph" w:styleId="Titre5">
@@ -1783,8 +1926,9 @@
       <w:outlineLvl w:val="4"/>
     </w:pPr>
     <w:rPr>
-      <w:rFonts w:eastAsiaTheme="majorEastAsia" w:cstheme="majorBidi"/>
+      <w:rFonts w:asciiTheme="minorHAnsi" w:eastAsiaTheme="majorEastAsia" w:hAnsiTheme="minorHAnsi" w:cstheme="majorBidi"/>
       <w:color w:val="2F5496" w:themeColor="accent1" w:themeShade="BF"/>
+      <w:lang w:eastAsia="en-US"/>
     </w:rPr>
   </w:style>
   <w:style w:type="paragraph" w:styleId="Titre6">
@@ -1804,10 +1948,11 @@
       <w:outlineLvl w:val="5"/>
     </w:pPr>
     <w:rPr>
-      <w:rFonts w:eastAsiaTheme="majorEastAsia" w:cstheme="majorBidi"/>
+      <w:rFonts w:asciiTheme="minorHAnsi" w:eastAsiaTheme="majorEastAsia" w:hAnsiTheme="minorHAnsi" w:cstheme="majorBidi"/>
       <w:i/>
       <w:iCs/>
       <w:color w:val="595959" w:themeColor="text1" w:themeTint="A6"/>
+      <w:lang w:eastAsia="en-US"/>
     </w:rPr>
   </w:style>
   <w:style w:type="paragraph" w:styleId="Titre7">
@@ -1827,8 +1972,9 @@
       <w:outlineLvl w:val="6"/>
     </w:pPr>
     <w:rPr>
-      <w:rFonts w:eastAsiaTheme="majorEastAsia" w:cstheme="majorBidi"/>
+      <w:rFonts w:asciiTheme="minorHAnsi" w:eastAsiaTheme="majorEastAsia" w:hAnsiTheme="minorHAnsi" w:cstheme="majorBidi"/>
       <w:color w:val="595959" w:themeColor="text1" w:themeTint="A6"/>
+      <w:lang w:eastAsia="en-US"/>
     </w:rPr>
   </w:style>
   <w:style w:type="paragraph" w:styleId="Titre8">
@@ -1847,10 +1993,11 @@
       <w:outlineLvl w:val="7"/>
     </w:pPr>
     <w:rPr>
-      <w:rFonts w:eastAsiaTheme="majorEastAsia" w:cstheme="majorBidi"/>
+      <w:rFonts w:asciiTheme="minorHAnsi" w:eastAsiaTheme="majorEastAsia" w:hAnsiTheme="minorHAnsi" w:cstheme="majorBidi"/>
       <w:i/>
       <w:iCs/>
       <w:color w:val="272727" w:themeColor="text1" w:themeTint="D8"/>
+      <w:lang w:eastAsia="en-US"/>
     </w:rPr>
   </w:style>
   <w:style w:type="paragraph" w:styleId="Titre9">
@@ -1869,13 +2016,15 @@
       <w:outlineLvl w:val="8"/>
     </w:pPr>
     <w:rPr>
-      <w:rFonts w:eastAsiaTheme="majorEastAsia" w:cstheme="majorBidi"/>
+      <w:rFonts w:asciiTheme="minorHAnsi" w:eastAsiaTheme="majorEastAsia" w:hAnsiTheme="minorHAnsi" w:cstheme="majorBidi"/>
       <w:color w:val="272727" w:themeColor="text1" w:themeTint="D8"/>
+      <w:lang w:eastAsia="en-US"/>
     </w:rPr>
   </w:style>
   <w:style w:type="character" w:default="1" w:styleId="Policepardfaut">
     <w:name w:val="Default Paragraph Font"/>
     <w:uiPriority w:val="1"/>
+    <w:semiHidden/>
     <w:unhideWhenUsed/>
   </w:style>
   <w:style w:type="table" w:default="1" w:styleId="TableauNormal">
@@ -2036,6 +2185,7 @@
       <w:kern w:val="28"/>
       <w:sz w:val="56"/>
       <w:szCs w:val="56"/>
+      <w:lang w:eastAsia="en-US"/>
     </w:rPr>
   </w:style>
   <w:style w:type="character" w:customStyle="1" w:styleId="TitreCar">
@@ -2067,11 +2217,12 @@
       <w:spacing w:after="160"/>
     </w:pPr>
     <w:rPr>
-      <w:rFonts w:eastAsiaTheme="majorEastAsia" w:cstheme="majorBidi"/>
+      <w:rFonts w:asciiTheme="minorHAnsi" w:eastAsiaTheme="majorEastAsia" w:hAnsiTheme="minorHAnsi" w:cstheme="majorBidi"/>
       <w:color w:val="595959" w:themeColor="text1" w:themeTint="A6"/>
       <w:spacing w:val="15"/>
       <w:sz w:val="28"/>
       <w:szCs w:val="28"/>
+      <w:lang w:eastAsia="en-US"/>
     </w:rPr>
   </w:style>
   <w:style w:type="character" w:customStyle="1" w:styleId="Sous-titreCar">
@@ -2101,9 +2252,11 @@
       <w:jc w:val="center"/>
     </w:pPr>
     <w:rPr>
+      <w:rFonts w:asciiTheme="minorHAnsi" w:eastAsiaTheme="minorHAnsi" w:hAnsiTheme="minorHAnsi" w:cstheme="minorBidi"/>
       <w:i/>
       <w:iCs/>
       <w:color w:val="404040" w:themeColor="text1" w:themeTint="BF"/>
+      <w:lang w:eastAsia="en-US"/>
     </w:rPr>
   </w:style>
   <w:style w:type="character" w:customStyle="1" w:styleId="CitationCar">
@@ -2128,6 +2281,10 @@
       <w:ind w:left="720"/>
       <w:contextualSpacing/>
     </w:pPr>
+    <w:rPr>
+      <w:rFonts w:asciiTheme="minorHAnsi" w:eastAsiaTheme="minorHAnsi" w:hAnsiTheme="minorHAnsi" w:cstheme="minorBidi"/>
+      <w:lang w:eastAsia="en-US"/>
+    </w:rPr>
   </w:style>
   <w:style w:type="character" w:styleId="Accentuationintense">
     <w:name w:val="Intense Emphasis"/>
@@ -2159,9 +2316,11 @@
       <w:jc w:val="center"/>
     </w:pPr>
     <w:rPr>
+      <w:rFonts w:asciiTheme="minorHAnsi" w:eastAsiaTheme="minorHAnsi" w:hAnsiTheme="minorHAnsi" w:cstheme="minorBidi"/>
       <w:i/>
       <w:iCs/>
       <w:color w:val="2F5496" w:themeColor="accent1" w:themeShade="BF"/>
+      <w:lang w:eastAsia="en-US"/>
     </w:rPr>
   </w:style>
   <w:style w:type="character" w:customStyle="1" w:styleId="CitationintenseCar">

</xml_diff>

<commit_message>
pushing the confusion matrix
</commit_message>
<xml_diff>
--- a/Accuracy score sheet.docx
+++ b/Accuracy score sheet.docx
@@ -232,14 +232,26 @@
         <w:rPr>
           <w:lang w:val="en-US"/>
         </w:rPr>
-        <w:t>[0.15155443</w:t>
+        <w:t>[</w:t>
+      </w:r>
+      <w:r>
+        <w:rPr>
+          <w:lang w:val="en-US"/>
+        </w:rPr>
+        <w:t>-</w:t>
+      </w:r>
+      <w:r>
+        <w:rPr>
+          <w:lang w:val="en-US"/>
+        </w:rPr>
+        <w:t>0.</w:t>
       </w:r>
       <w:proofErr w:type="gramStart"/>
       <w:r>
         <w:rPr>
           <w:lang w:val="en-US"/>
         </w:rPr>
-        <w:t>,  0.03289792</w:t>
+        <w:t>15155443,  0.03289792</w:t>
       </w:r>
       <w:proofErr w:type="gramEnd"/>
       <w:r>

</xml_diff>